<commit_message>
fix: downgrade pydantic to avoid build issue
</commit_message>
<xml_diff>
--- a/telegram_contract_bot/output/contract_filled.docx
+++ b/telegram_contract_bot/output/contract_filled.docx
@@ -123,7 +123,7 @@
         <w:tab/>
         <w:tab/>
         <w:tab/>
-        <w:t xml:space="preserve">                                                                 08.07.2017</w:t>
+        <w:t xml:space="preserve">                                                                 1</w:t>
       </w:r>
     </w:p>
     <w:p>
@@ -229,7 +229,7 @@
         </w:rPr>
       </w:r>
       <w:r>
-        <w:t>ооо Ромашка, именуемое в дальнейшем «Заказчик», в лице Генерального Директора Иванов иван иетрович,действующего на основании Устава ,с одной Стороны, и  Общество с ограниченной ответственностью «РИАРРА» именуемое в дальнейшем «Экспедитор», в лице Директора Рахманова Ильхома Асроровича, действующего на основании Устава, с другой стороны, в дальнейшем именуемые «Стороны», заключили настоящий Договор о нижеследующем:</w:t>
+        <w:t>1, именуемое в дальнейшем «Заказчик», в лице Генерального Директора 1,действующего на основании Устава ,с одной Стороны, и  Общество с ограниченной ответственностью «РИАРРА» именуемое в дальнейшем «Экспедитор», в лице Директора Рахманова Ильхома Асроровича, действующего на основании Устава, с другой стороны, в дальнейшем именуемые «Стороны», заключили настоящий Договор о нижеследующем:</w:t>
       </w:r>
     </w:p>
     <w:p>
@@ -2303,7 +2303,7 @@
               </w:rPr>
             </w:r>
             <w:r>
-              <w:t>ооо Ромашка</w:t>
+              <w:t>1</w:t>
             </w:r>
           </w:p>
           <w:p>
@@ -2334,7 +2334,7 @@
               </w:rPr>
             </w:r>
             <w:r>
-              <w:t>Юридический адрес: кирпичная 19</w:t>
+              <w:t>Юридический адрес: 1</w:t>
             </w:r>
           </w:p>
           <w:p>
@@ -2373,7 +2373,7 @@
               </w:rPr>
             </w:r>
             <w:r>
-              <w:t>Почтовый адрес: кирпичная 19</w:t>
+              <w:t>Почтовый адрес: 1</w:t>
             </w:r>
           </w:p>
           <w:p>
@@ -2403,7 +2403,7 @@
               </w:rPr>
             </w:r>
             <w:r>
-              <w:t>ИНН/КПП  23456789</w:t>
+              <w:t>ИНН/КПП  1</w:t>
             </w:r>
           </w:p>
           <w:p>
@@ -2433,7 +2433,7 @@
               </w:rPr>
             </w:r>
             <w:r>
-              <w:t>ОГРН: 234567890</w:t>
+              <w:t>ОГРН: 1</w:t>
             </w:r>
           </w:p>
           <w:p>
@@ -2470,7 +2470,7 @@
               </w:rPr>
             </w:r>
             <w:r>
-              <w:t>Банк СБЕРБАНК</w:t>
+              <w:t>Банк 1</w:t>
             </w:r>
           </w:p>
           <w:p>
@@ -2500,7 +2500,7 @@
               </w:rPr>
             </w:r>
             <w:r>
-              <w:t>БИК: 23456789</w:t>
+              <w:t>БИК: 1</w:t>
             </w:r>
           </w:p>
           <w:p>
@@ -2530,7 +2530,7 @@
               </w:rPr>
             </w:r>
             <w:r>
-              <w:t>Корр. Счет: 1234567890-</w:t>
+              <w:t>Корр. Счет: 1</w:t>
             </w:r>
           </w:p>
           <w:p>
@@ -2563,7 +2563,7 @@
               </w:rPr>
             </w:r>
             <w:r>
-              <w:t>Расчетный счет: 12345678904567</w:t>
+              <w:t>Расчетный счет: 1</w:t>
             </w:r>
           </w:p>
         </w:tc>
@@ -2954,7 +2954,7 @@
               </w:rPr>
             </w:r>
             <w:r>
-              <w:t>-</w:t>
+              <w:t>1</w:t>
             </w:r>
           </w:p>
           <w:p>
@@ -3026,7 +3026,7 @@
               </w:rPr>
             </w:r>
             <w:r>
-              <w:t>_____________________ / /Фоминова Д Н</w:t>
+              <w:t>_____________________ / /1</w:t>
             </w:r>
           </w:p>
           <w:p>
@@ -3180,7 +3180,7 @@
               </w:rPr>
             </w:r>
             <w:r>
-              <w:t>-</w:t>
+              <w:t>1</w:t>
             </w:r>
           </w:p>
           <w:p>
@@ -3467,7 +3467,7 @@
             </w:pPr>
             <w:r/>
             <w:r>
-              <w:t>Тент</w:t>
+              <w:t>1</w:t>
             </w:r>
           </w:p>
         </w:tc>
@@ -3522,7 +3522,7 @@
             </w:pPr>
             <w:r/>
             <w:r>
-              <w:t>М6578ХВ36</w:t>
+              <w:t>1</w:t>
             </w:r>
           </w:p>
         </w:tc>
@@ -3578,7 +3578,7 @@
             </w:pPr>
             <w:r/>
             <w:r>
-              <w:t>MURADOV MUROD</w:t>
+              <w:t>1</w:t>
             </w:r>
           </w:p>
         </w:tc>
@@ -3668,7 +3668,7 @@
             </w:pPr>
             <w:r/>
             <w:r>
-              <w:t>оборудование</w:t>
+              <w:t>1</w:t>
             </w:r>
           </w:p>
         </w:tc>
@@ -3723,7 +3723,7 @@
             </w:pPr>
             <w:r/>
             <w:r>
-              <w:t>20</w:t>
+              <w:t>1</w:t>
             </w:r>
           </w:p>
         </w:tc>
@@ -3813,7 +3813,7 @@
             </w:pPr>
             <w:r/>
             <w:r>
-              <w:t>08.07.25</w:t>
+              <w:t>1</w:t>
             </w:r>
           </w:p>
         </w:tc>
@@ -3868,7 +3868,7 @@
             </w:pPr>
             <w:r/>
             <w:r>
-              <w:t>Ленина 12</w:t>
+              <w:t>1</w:t>
             </w:r>
           </w:p>
         </w:tc>
@@ -3923,7 +3923,7 @@
             </w:pPr>
             <w:r/>
             <w:r>
-              <w:t>234567890-</w:t>
+              <w:t>1</w:t>
             </w:r>
           </w:p>
         </w:tc>
@@ -4013,7 +4013,7 @@
             </w:pPr>
             <w:r/>
             <w:r>
-              <w:t>25.07.25</w:t>
+              <w:t>1</w:t>
             </w:r>
           </w:p>
         </w:tc>
@@ -4068,7 +4068,7 @@
             </w:pPr>
             <w:r/>
             <w:r>
-              <w:t>Ленина 17</w:t>
+              <w:t>1</w:t>
             </w:r>
           </w:p>
         </w:tc>
@@ -4123,7 +4123,7 @@
             </w:pPr>
             <w:r/>
             <w:r>
-              <w:t>234567890</w:t>
+              <w:t>1</w:t>
             </w:r>
           </w:p>
         </w:tc>
@@ -4212,7 +4212,7 @@
             </w:pPr>
             <w:r/>
             <w:r>
-              <w:t>АДР-3</w:t>
+              <w:t>1</w:t>
             </w:r>
           </w:p>
         </w:tc>
@@ -4266,7 +4266,7 @@
             </w:pPr>
             <w:r/>
             <w:r>
-              <w:t>-</w:t>
+              <w:t>1</w:t>
             </w:r>
           </w:p>
         </w:tc>
@@ -4320,7 +4320,7 @@
             </w:pPr>
             <w:r/>
             <w:r>
-              <w:t>нет</w:t>
+              <w:t>1</w:t>
             </w:r>
           </w:p>
         </w:tc>
@@ -4428,7 +4428,7 @@
             </w:pPr>
             <w:r/>
             <w:r>
-              <w:t>1500$</w:t>
+              <w:t>1</w:t>
             </w:r>
           </w:p>
         </w:tc>
@@ -4517,7 +4517,7 @@
             </w:pPr>
             <w:r/>
             <w:r>
-              <w:t>50 $</w:t>
+              <w:t>1</w:t>
             </w:r>
           </w:p>
         </w:tc>
@@ -4634,7 +4634,7 @@
               <w:rPr>
                 <w:sz w:val="16"/>
               </w:rPr>
-              <w:t>ооо Ромашка</w:t>
+              <w:t>1</w:t>
             </w:r>
           </w:p>
           <w:p>
@@ -4711,7 +4711,7 @@
               <w:rPr>
                 <w:sz w:val="16"/>
               </w:rPr>
-              <w:t>Юридический адрес кирпичная 19</w:t>
+              <w:t>Юридический адрес 1</w:t>
             </w:r>
           </w:p>
           <w:p>
@@ -4741,7 +4741,7 @@
               <w:rPr>
                 <w:sz w:val="16"/>
               </w:rPr>
-              <w:t>ИНН 23456789</w:t>
+              <w:t>ИНН 1</w:t>
             </w:r>
           </w:p>
           <w:p>
@@ -4777,7 +4777,7 @@
               <w:rPr>
                 <w:sz w:val="16"/>
               </w:rPr>
-              <w:t>Название банка СБЕРБАНК</w:t>
+              <w:t>Название банка 1</w:t>
             </w:r>
           </w:p>
           <w:p>
@@ -4818,7 +4818,7 @@
               <w:rPr>
                 <w:sz w:val="16"/>
               </w:rPr>
-              <w:t>р/с: 12345678904567</w:t>
+              <w:t>р/с: 1</w:t>
             </w:r>
           </w:p>
           <w:p>
@@ -4890,7 +4890,7 @@
               <w:rPr>
                 <w:sz w:val="16"/>
               </w:rPr>
-              <w:t>Телефон/факс 85234567890</w:t>
+              <w:t>Телефон/факс 1</w:t>
             </w:r>
           </w:p>
           <w:p>
@@ -4941,7 +4941,7 @@
               <w:rPr>
                 <w:sz w:val="16"/>
               </w:rPr>
-              <w:t>E-mail: sdfghjkl</w:t>
+              <w:t>E-mail: 1</w:t>
             </w:r>
           </w:p>
           <w:p>
@@ -5018,7 +5018,7 @@
               <w:rPr>
                 <w:sz w:val="16"/>
               </w:rPr>
-              <w:t>-</w:t>
+              <w:t>1</w:t>
             </w:r>
           </w:p>
           <w:p>
@@ -5258,7 +5258,7 @@
               <w:rPr>
                 <w:sz w:val="16"/>
               </w:rPr>
-              <w:t>-</w:t>
+              <w:t>1</w:t>
             </w:r>
           </w:p>
         </w:tc>
@@ -5316,7 +5316,7 @@
               <w:rPr>
                 <w:sz w:val="16"/>
               </w:rPr>
-              <w:t>_________________________/ /Фоминова Д Н</w:t>
+              <w:t>_________________________/ /1</w:t>
             </w:r>
           </w:p>
         </w:tc>

</xml_diff>